<commit_message>
Include explanation of PLS-PM
</commit_message>
<xml_diff>
--- a/results/Informe_final.docx
+++ b/results/Informe_final.docx
@@ -1930,7 +1930,7 @@
         <w:rPr>
           <w:rFonts w:ascii="Cambria" w:hAnsi="Cambria" w:cs="Times New Roman"/>
         </w:rPr>
-        <w:instrText>ADDIN CSL_CITATION { "citationItems" : [ { "id" : "ITEM-1", "itemData" : { "DOI" : "10.1002/9780470316696", "ISBN" : "ISBN: 047108705X :; 9780471087052; Series ISSN: 0271-6232; LCCN: 86-28935", "PMID" : "13660112", "abstract" : "\u02c6", "author" : [ { "dropping-particle" : "", "family" : "Rubin", "given" : "D. B.", "non-dropping-particle" : "", "parse-names" : false, "suffix" : "" } ], "container-title" : "Harvard University", "id" : "ITEM-1", "issue" : "JOHN WILEY &amp; SONS", "issued" : { "date-parts" : [ [ "1987" ] ] }, "page" : "15-19", "title" : "Multiple Imputation for Nonresponse in Surveys", "type" : "article-journal" }, "uris" : [ "http://www.mendeley.com/documents/?uuid=480e8264-fa7b-4fe8-bbc0-1e6b41936075" ] } ], "mendeley" : { "formattedCitation" : "(Rubin, 1987)", "plainTextFormattedCitation" : "(Rubin, 1987)" }, "properties" : { "noteIndex" : 0 }, "schema" : "https://github.com/citation-style-language/schema/raw/master/csl-citation.json" }</w:instrText>
+        <w:instrText>ADDIN CSL_CITATION { "citationItems" : [ { "id" : "ITEM-1", "itemData" : { "DOI" : "10.1002/9780470316696", "ISBN" : "ISBN: 047108705X :; 9780471087052; Series ISSN: 0271-6232; LCCN: 86-28935", "PMID" : "13660112", "abstract" : "\u02c6", "author" : [ { "dropping-particle" : "", "family" : "Rubin", "given" : "D. B.", "non-dropping-particle" : "", "parse-names" : false, "suffix" : "" } ], "container-title" : "Harvard University", "id" : "ITEM-1", "issue" : "JOHN WILEY &amp; SONS", "issued" : { "date-parts" : [ [ "1987" ] ] }, "page" : "15-19", "title" : "Multiple Imputation for Nonresponse in Surveys", "type" : "article-journal" }, "uris" : [ "http://www.mendeley.com/documents/?uuid=480e8264-fa7b-4fe8-bbc0-1e6b41936075" ] } ], "mendeley" : { "formattedCitation" : "(Rubin, 1987)", "plainTextFormattedCitation" : "(Rubin, 1987)", "previouslyFormattedCitation" : "(Rubin, 1987)" }, "properties" : { "noteIndex" : 0 }, "schema" : "https://github.com/citation-style-language/schema/raw/master/csl-citation.json" }</w:instrText>
       </w:r>
       <w:r>
         <w:rPr>
@@ -2471,10 +2471,229 @@
         <w:rPr>
           <w:rFonts w:ascii="Cambria" w:hAnsi="Cambria" w:cs="Times New Roman"/>
         </w:rPr>
-        <w:t xml:space="preserve"> es una técnica de modelación que permite explorar relaciones entre constructos definidos como variables latentes o no observables, las cuales son calculadas a partir de ítems medidos. Hablar sobre los modelos de ecuaciones estructurales y que esta es su contraparte más simplista. Hablar también sobre cómo funciona el modelo, inputs y salidas. Así como la evaluación del modelo mediante los diferentes métodos propuestos en la literatura.</w:t>
+        <w:t xml:space="preserve"> es una técnica</w:t>
+      </w:r>
+      <w:r>
+        <w:rPr>
+          <w:rFonts w:ascii="Cambria" w:hAnsi="Cambria" w:cs="Times New Roman"/>
+        </w:rPr>
+        <w:t xml:space="preserve"> estadística de modelación que aborda desde una amplia perspectiva el análisis de múltiples relaciones entre bloques de variables que se </w:t>
+      </w:r>
+      <w:r>
+        <w:rPr>
+          <w:rFonts w:ascii="Cambria" w:hAnsi="Cambria" w:cs="Times New Roman"/>
+        </w:rPr>
+        <w:t>defin</w:t>
+      </w:r>
+      <w:r>
+        <w:rPr>
+          <w:rFonts w:ascii="Cambria" w:hAnsi="Cambria" w:cs="Times New Roman"/>
+        </w:rPr>
+        <w:t>en</w:t>
+      </w:r>
+      <w:r>
+        <w:rPr>
+          <w:rFonts w:ascii="Cambria" w:hAnsi="Cambria" w:cs="Times New Roman"/>
+        </w:rPr>
+        <w:t xml:space="preserve"> como vari</w:t>
+      </w:r>
+      <w:r>
+        <w:rPr>
+          <w:rFonts w:ascii="Cambria" w:hAnsi="Cambria" w:cs="Times New Roman"/>
+        </w:rPr>
+        <w:t>ables latentes o no observables y</w:t>
+      </w:r>
+      <w:r>
+        <w:rPr>
+          <w:rFonts w:ascii="Cambria" w:hAnsi="Cambria" w:cs="Times New Roman"/>
+        </w:rPr>
+        <w:t xml:space="preserve"> son calculadas a partir de ítems medidos</w:t>
+      </w:r>
+      <w:r>
+        <w:rPr>
+          <w:rFonts w:ascii="Cambria" w:hAnsi="Cambria" w:cs="Times New Roman"/>
+        </w:rPr>
+        <w:t xml:space="preserve"> </w:t>
+      </w:r>
+      <w:r>
+        <w:rPr>
+          <w:rFonts w:ascii="Cambria" w:hAnsi="Cambria" w:cs="Times New Roman"/>
+        </w:rPr>
+        <w:fldChar w:fldCharType="begin" w:fldLock="1"/>
+      </w:r>
+      <w:r>
+        <w:rPr>
+          <w:rFonts w:ascii="Cambria" w:hAnsi="Cambria" w:cs="Times New Roman"/>
+        </w:rPr>
+        <w:instrText>ADDIN CSL_CITATION { "citationItems" : [ { "id" : "ITEM-1", "itemData" : { "author" : [ { "dropping-particle" : "", "family" : "Sanchez", "given" : "Gaston", "non-dropping-particle" : "", "parse-names" : false, "suffix" : "" } ], "id" : "ITEM-1", "issued" : { "date-parts" : [ [ "2013" ] ] }, "title" : "PLS Path Modeling with R", "type" : "book" }, "uris" : [ "http://www.mendeley.com/documents/?uuid=2fb8b58d-6ab2-4f06-b9ca-88eafd53de06" ] } ], "mendeley" : { "formattedCitation" : "(Sanchez, 2013)", "plainTextFormattedCitation" : "(Sanchez, 2013)" }, "properties" : { "noteIndex" : 0 }, "schema" : "https://github.com/citation-style-language/schema/raw/master/csl-citation.json" }</w:instrText>
+      </w:r>
+      <w:r>
+        <w:rPr>
+          <w:rFonts w:ascii="Cambria" w:hAnsi="Cambria" w:cs="Times New Roman"/>
+        </w:rPr>
+        <w:fldChar w:fldCharType="separate"/>
+      </w:r>
+      <w:r>
+        <w:rPr>
+          <w:rFonts w:ascii="Cambria" w:hAnsi="Cambria" w:cs="Times New Roman"/>
+          <w:noProof/>
+        </w:rPr>
+        <w:t>(Sanchez, 2013)</w:t>
+      </w:r>
+      <w:r>
+        <w:rPr>
+          <w:rFonts w:ascii="Cambria" w:hAnsi="Cambria" w:cs="Times New Roman"/>
+        </w:rPr>
+        <w:fldChar w:fldCharType="end"/>
+      </w:r>
+      <w:r>
+        <w:rPr>
+          <w:rFonts w:ascii="Cambria" w:hAnsi="Cambria" w:cs="Times New Roman"/>
+        </w:rPr>
+        <w:t xml:space="preserve">. </w:t>
+      </w:r>
+    </w:p>
+    <w:p>
+      <w:pPr>
+        <w:jc w:val="both"/>
+        <w:rPr>
+          <w:rFonts w:ascii="Cambria" w:hAnsi="Cambria" w:cs="Times New Roman"/>
+        </w:rPr>
+      </w:pPr>
+      <w:r>
+        <w:rPr>
+          <w:rFonts w:ascii="Cambria" w:hAnsi="Cambria" w:cs="Times New Roman"/>
+        </w:rPr>
+        <w:t>PLS-PM a diferencia de los modelos de ecuaciones estructurales (</w:t>
+      </w:r>
+      <w:r>
+        <w:rPr>
+          <w:rFonts w:ascii="Cambria" w:hAnsi="Cambria" w:cs="Times New Roman"/>
+          <w:b/>
+          <w:i/>
+        </w:rPr>
+        <w:t>Structural Equation Modeling, SEM</w:t>
+      </w:r>
+      <w:r>
+        <w:rPr>
+          <w:rFonts w:ascii="Cambria" w:hAnsi="Cambria" w:cs="Times New Roman"/>
+        </w:rPr>
+        <w:t>), hace uso de un número inferior de supuestos distribucionales cuyo objetivo está orientado hacia la predicción a partir de unas sólidas bases estadísticas.</w:t>
+      </w:r>
+      <w:r>
+        <w:rPr>
+          <w:rFonts w:ascii="Cambria" w:hAnsi="Cambria" w:cs="Times New Roman"/>
+        </w:rPr>
+        <w:t xml:space="preserve"> </w:t>
+      </w:r>
+      <w:r>
+        <w:rPr>
+          <w:rFonts w:ascii="Cambria" w:hAnsi="Cambria" w:cs="Times New Roman"/>
+        </w:rPr>
+        <w:t xml:space="preserve">Para este fin, el ajuste de los modelos a los datos, se </w:t>
+      </w:r>
+      <w:r>
+        <w:rPr>
+          <w:rFonts w:ascii="Cambria" w:hAnsi="Cambria" w:cs="Times New Roman"/>
+        </w:rPr>
+        <w:t>evalúa</w:t>
+      </w:r>
+      <w:r>
+        <w:rPr>
+          <w:rFonts w:ascii="Cambria" w:hAnsi="Cambria" w:cs="Times New Roman"/>
+        </w:rPr>
+        <w:t xml:space="preserve"> con el error de predicción y métodos de remuestreo</w:t>
+      </w:r>
+      <w:r>
+        <w:rPr>
+          <w:rFonts w:ascii="Cambria" w:hAnsi="Cambria" w:cs="Times New Roman"/>
+        </w:rPr>
+        <w:t>.</w:t>
+      </w:r>
+    </w:p>
+    <w:p>
+      <w:pPr>
+        <w:jc w:val="both"/>
+        <w:rPr>
+          <w:rFonts w:ascii="Cambria" w:hAnsi="Cambria" w:cs="Times New Roman"/>
+        </w:rPr>
+      </w:pPr>
+      <w:r>
+        <w:rPr>
+          <w:rFonts w:ascii="Cambria" w:hAnsi="Cambria" w:cs="Times New Roman"/>
+        </w:rPr>
+        <w:t>El modelo consta de dos partes:</w:t>
+      </w:r>
+    </w:p>
+    <w:p>
+      <w:pPr>
+        <w:jc w:val="both"/>
+        <w:rPr>
+          <w:rFonts w:ascii="Cambria" w:hAnsi="Cambria" w:cs="Times New Roman"/>
+        </w:rPr>
+      </w:pPr>
+      <w:r>
+        <w:rPr>
+          <w:rFonts w:ascii="Cambria" w:hAnsi="Cambria" w:cs="Times New Roman"/>
+          <w:i/>
+        </w:rPr>
+        <w:t>Modelo estructural o modelo interno</w:t>
+      </w:r>
+      <w:r>
+        <w:rPr>
+          <w:rFonts w:ascii="Cambria" w:hAnsi="Cambria" w:cs="Times New Roman"/>
+        </w:rPr>
+        <w:t>, es la parte del modelo que trata con las relaciones entre las variables latentes.</w:t>
+      </w:r>
+    </w:p>
+    <w:p>
+      <w:pPr>
+        <w:jc w:val="both"/>
+        <w:rPr>
+          <w:rFonts w:ascii="Cambria" w:hAnsi="Cambria" w:cs="Times New Roman"/>
+        </w:rPr>
+      </w:pPr>
+      <w:r>
+        <w:rPr>
+          <w:rFonts w:ascii="Cambria" w:hAnsi="Cambria" w:cs="Times New Roman"/>
+          <w:i/>
+        </w:rPr>
+        <w:t>Modelo de medida o modelo externo</w:t>
+      </w:r>
+      <w:r>
+        <w:rPr>
+          <w:rFonts w:ascii="Cambria" w:hAnsi="Cambria" w:cs="Times New Roman"/>
+        </w:rPr>
+        <w:t>, corresponde a la parte del modelo que cuantifica las relaciones entre cada variable latente con su propio bloque de variables medidas.</w:t>
+      </w:r>
+    </w:p>
+    <w:p>
+      <w:pPr>
+        <w:jc w:val="both"/>
+        <w:rPr>
+          <w:rFonts w:ascii="Cambria" w:hAnsi="Cambria" w:cs="Times New Roman"/>
+        </w:rPr>
+      </w:pPr>
+      <w:r>
+        <w:rPr>
+          <w:rFonts w:ascii="Cambria" w:hAnsi="Cambria" w:cs="Times New Roman"/>
+        </w:rPr>
+        <w:t xml:space="preserve">Hablar sobre los modelos de ecuaciones </w:t>
       </w:r>
       <w:bookmarkStart w:id="0" w:name="_GoBack"/>
+      <w:r>
+        <w:rPr>
+          <w:rFonts w:ascii="Cambria" w:hAnsi="Cambria" w:cs="Times New Roman"/>
+        </w:rPr>
+        <w:t xml:space="preserve">estructurales </w:t>
+      </w:r>
       <w:bookmarkEnd w:id="0"/>
+      <w:r>
+        <w:rPr>
+          <w:rFonts w:ascii="Cambria" w:hAnsi="Cambria" w:cs="Times New Roman"/>
+        </w:rPr>
+        <w:t>y que esta es su contraparte más simplista. Hablar también sobre cómo funciona el modelo, inputs y salidas. Así como la evaluación del modelo mediante los diferentes métodos propuestos en la literatura.</w:t>
+      </w:r>
     </w:p>
     <w:p>
       <w:pPr>
@@ -2841,7 +3060,14 @@
         <w:rPr>
           <w:rFonts w:ascii="Cambria" w:hAnsi="Cambria" w:cs="Times New Roman"/>
         </w:rPr>
-        <w:t xml:space="preserve"> en los datos que es necesario explorar</w:t>
+        <w:t xml:space="preserve"> en los datos que es necesario </w:t>
+      </w:r>
+      <w:r>
+        <w:rPr>
+          <w:rFonts w:ascii="Cambria" w:hAnsi="Cambria" w:cs="Times New Roman"/>
+        </w:rPr>
+        <w:lastRenderedPageBreak/>
+        <w:t>explorar</w:t>
       </w:r>
       <w:r>
         <w:rPr>
@@ -2888,7 +3114,6 @@
           <w:noProof/>
           <w:lang w:val="en-US"/>
         </w:rPr>
-        <w:lastRenderedPageBreak/>
         <w:drawing>
           <wp:inline distT="0" distB="0" distL="0" distR="0" wp14:anchorId="08FE748F" wp14:editId="24CA4DF8">
             <wp:extent cx="5612130" cy="5612130"/>
@@ -5412,11 +5637,12 @@
       <w:pPr>
         <w:pStyle w:val="NormalWeb"/>
         <w:ind w:left="480" w:hanging="480"/>
-        <w:divId w:val="2045255375"/>
+        <w:divId w:val="2126804508"/>
         <w:rPr>
           <w:rFonts w:ascii="Cambria" w:hAnsi="Cambria"/>
           <w:noProof/>
           <w:sz w:val="22"/>
+          <w:lang w:val="en-US"/>
         </w:rPr>
       </w:pPr>
       <w:r>
@@ -5443,6 +5669,7 @@
           <w:rFonts w:ascii="Cambria" w:hAnsi="Cambria"/>
           <w:noProof/>
           <w:sz w:val="22"/>
+          <w:lang w:val="en-US"/>
         </w:rPr>
         <w:t xml:space="preserve">Meulman, J. J., &amp; Heiser, W. J. (1995). </w:t>
       </w:r>
@@ -5453,6 +5680,7 @@
           <w:iCs/>
           <w:noProof/>
           <w:sz w:val="22"/>
+          <w:lang w:val="en-US"/>
         </w:rPr>
         <w:t>Chapter 3 Principal Components Analysis With Nonlinear Optimal Scaling Transformations for Ordinal and Nominal Data</w:t>
       </w:r>
@@ -5461,6 +5689,7 @@
           <w:rFonts w:ascii="Cambria" w:hAnsi="Cambria"/>
           <w:noProof/>
           <w:sz w:val="22"/>
+          <w:lang w:val="en-US"/>
         </w:rPr>
         <w:t>.</w:t>
       </w:r>
@@ -5469,11 +5698,12 @@
       <w:pPr>
         <w:pStyle w:val="NormalWeb"/>
         <w:ind w:left="480" w:hanging="480"/>
-        <w:divId w:val="2045255375"/>
+        <w:divId w:val="2126804508"/>
         <w:rPr>
           <w:rFonts w:ascii="Cambria" w:hAnsi="Cambria"/>
           <w:noProof/>
           <w:sz w:val="22"/>
+          <w:lang w:val="en-US"/>
         </w:rPr>
       </w:pPr>
       <w:r>
@@ -5481,6 +5711,7 @@
           <w:rFonts w:ascii="Cambria" w:hAnsi="Cambria"/>
           <w:noProof/>
           <w:sz w:val="22"/>
+          <w:lang w:val="en-US"/>
         </w:rPr>
         <w:t xml:space="preserve">Rubin, D. B. (1987). Multiple Imputation for Nonresponse in Surveys. </w:t>
       </w:r>
@@ -5491,6 +5722,7 @@
           <w:iCs/>
           <w:noProof/>
           <w:sz w:val="22"/>
+          <w:lang w:val="en-US"/>
         </w:rPr>
         <w:t>Harvard University</w:t>
       </w:r>
@@ -5499,6 +5731,7 @@
           <w:rFonts w:ascii="Cambria" w:hAnsi="Cambria"/>
           <w:noProof/>
           <w:sz w:val="22"/>
+          <w:lang w:val="en-US"/>
         </w:rPr>
         <w:t>, (JOHN WILEY &amp; SONS), 15–19. http://doi.org/10.1002/9780470316696</w:t>
       </w:r>
@@ -5507,11 +5740,12 @@
       <w:pPr>
         <w:pStyle w:val="NormalWeb"/>
         <w:ind w:left="480" w:hanging="480"/>
-        <w:divId w:val="2045255375"/>
+        <w:divId w:val="2126804508"/>
         <w:rPr>
           <w:rFonts w:ascii="Cambria" w:hAnsi="Cambria"/>
           <w:noProof/>
           <w:sz w:val="22"/>
+          <w:lang w:val="en-US"/>
         </w:rPr>
       </w:pPr>
       <w:r>
@@ -5519,6 +5753,48 @@
           <w:rFonts w:ascii="Cambria" w:hAnsi="Cambria"/>
           <w:noProof/>
           <w:sz w:val="22"/>
+          <w:lang w:val="en-US"/>
+        </w:rPr>
+        <w:t xml:space="preserve">Sanchez, G. (2013). </w:t>
+      </w:r>
+      <w:r>
+        <w:rPr>
+          <w:rFonts w:ascii="Cambria" w:hAnsi="Cambria"/>
+          <w:i/>
+          <w:iCs/>
+          <w:noProof/>
+          <w:sz w:val="22"/>
+          <w:lang w:val="en-US"/>
+        </w:rPr>
+        <w:t>PLS Path Modeling with R</w:t>
+      </w:r>
+      <w:r>
+        <w:rPr>
+          <w:rFonts w:ascii="Cambria" w:hAnsi="Cambria"/>
+          <w:noProof/>
+          <w:sz w:val="22"/>
+          <w:lang w:val="en-US"/>
+        </w:rPr>
+        <w:t>.</w:t>
+      </w:r>
+    </w:p>
+    <w:p>
+      <w:pPr>
+        <w:pStyle w:val="NormalWeb"/>
+        <w:ind w:left="480" w:hanging="480"/>
+        <w:divId w:val="2126804508"/>
+        <w:rPr>
+          <w:rFonts w:ascii="Cambria" w:hAnsi="Cambria"/>
+          <w:noProof/>
+          <w:sz w:val="22"/>
+        </w:rPr>
+      </w:pPr>
+      <w:r>
+        <w:rPr>
+          <w:rFonts w:ascii="Cambria" w:hAnsi="Cambria"/>
+          <w:noProof/>
+          <w:sz w:val="22"/>
+          <w:lang w:val="en-US"/>
         </w:rPr>
         <w:t xml:space="preserve">Van Buuren, S., &amp; Groothuis-Oudshoorn, K. (2011). Multivariate Imputation by Chained Equations. </w:t>
       </w:r>
@@ -7144,7 +7420,7 @@
 </file>
 
 <file path=customXml/itemProps1.xml><?xml version="1.0" encoding="utf-8"?>
-<ds:datastoreItem xmlns:ds="http://schemas.openxmlformats.org/officeDocument/2006/customXml" ds:itemID="{2C449B13-75B4-40D6-A35A-871F3062294C}">
+<ds:datastoreItem xmlns:ds="http://schemas.openxmlformats.org/officeDocument/2006/customXml" ds:itemID="{020F0257-4A24-41A0-A1F2-592626E1F705}">
   <ds:schemaRefs>
     <ds:schemaRef ds:uri="http://schemas.openxmlformats.org/officeDocument/2006/bibliography"/>
   </ds:schemaRefs>

</xml_diff>